<commit_message>
At code generation stage
</commit_message>
<xml_diff>
--- a/documentation/Next HLA.docx
+++ b/documentation/Next HLA.docx
@@ -97,8 +97,6 @@
         </w:rPr>
         <w:t>15</w:t>
       </w:r>
-      <w:bookmarkStart w:id="0" w:name="_GoBack"/>
-      <w:bookmarkEnd w:id="0"/>
       <w:r>
         <w:rPr>
           <w:sz w:val="28"/>
@@ -146,7 +144,7 @@
           <w:sz w:val="28"/>
           <w:szCs w:val="28"/>
         </w:rPr>
-        <w:t xml:space="preserve">A numeric constant in hexadecimal or decimal - $1A7C or 3764 </w:t>
+        <w:t xml:space="preserve">A numeric constant in decimal - 3764 </w:t>
       </w:r>
     </w:p>
     <w:p>
@@ -637,7 +635,7 @@
           <w:sz w:val="28"/>
           <w:szCs w:val="28"/>
         </w:rPr>
-        <w:t>procedure &lt;</w:t>
+        <w:t>proc &lt;</w:t>
       </w:r>
       <w:r>
         <w:rPr>
@@ -857,7 +855,35 @@
           <w:sz w:val="28"/>
           <w:szCs w:val="28"/>
         </w:rPr>
-        <w:t xml:space="preserve">Repeats the code &lt;expression&gt; times. If a variable $index exists then the loop value is copied into it at the </w:t>
+        <w:t xml:space="preserve">Repeats the code &lt;expression&gt; times. If a variable </w:t>
+      </w:r>
+      <w:r>
+        <w:rPr>
+          <w:sz w:val="28"/>
+          <w:szCs w:val="28"/>
+        </w:rPr>
+        <w:t>“</w:t>
+      </w:r>
+      <w:r>
+        <w:rPr>
+          <w:sz w:val="28"/>
+          <w:szCs w:val="28"/>
+        </w:rPr>
+        <w:t>index</w:t>
+      </w:r>
+      <w:r>
+        <w:rPr>
+          <w:sz w:val="28"/>
+          <w:szCs w:val="28"/>
+        </w:rPr>
+        <w:t>”</w:t>
+      </w:r>
+      <w:r>
+        <w:rPr>
+          <w:sz w:val="28"/>
+          <w:szCs w:val="28"/>
+        </w:rPr>
+        <w:t xml:space="preserve"> exists then the loop value is copied into it at the </w:t>
       </w:r>
       <w:r>
         <w:rPr>
@@ -922,6 +948,13 @@
         </w:rPr>
         <w:t>Invokes a procedure, putting term parameters into HL, DE, BC and IX. The parameters are not checked.</w:t>
       </w:r>
+      <w:r>
+        <w:rPr>
+          <w:sz w:val="28"/>
+          <w:szCs w:val="28"/>
+        </w:rPr>
+        <w:t xml:space="preserve"> A global $return is available for return values.</w:t>
+      </w:r>
     </w:p>
     <w:p>
       <w:pPr>
@@ -1014,7 +1047,14 @@
           <w:sz w:val="28"/>
           <w:szCs w:val="28"/>
         </w:rPr>
-        <w:t xml:space="preserve"> so you cannot recurse in this language. </w:t>
+        <w:t xml:space="preserve"> so you cannot recurse in this language</w:t>
+      </w:r>
+      <w:r>
+        <w:rPr>
+          <w:sz w:val="28"/>
+          <w:szCs w:val="28"/>
+        </w:rPr>
+        <w:t xml:space="preserve"> using the local variables at present.</w:t>
       </w:r>
     </w:p>
     <w:p>
@@ -1337,6 +1377,38 @@
         </w:rPr>
         <w:t>In the dictionary, procedures are stored with a following (, as a way of determining the scope changes. Scope is driven by the $ prefix but it is treated differently.</w:t>
       </w:r>
+    </w:p>
+    <w:p>
+      <w:pPr>
+        <w:rPr>
+          <w:sz w:val="28"/>
+          <w:szCs w:val="28"/>
+        </w:rPr>
+      </w:pPr>
+      <w:r>
+        <w:rPr>
+          <w:sz w:val="28"/>
+          <w:szCs w:val="28"/>
+        </w:rPr>
+        <w:t>Add hexadecimal constants.</w:t>
+      </w:r>
+    </w:p>
+    <w:p>
+      <w:pPr>
+        <w:rPr>
+          <w:sz w:val="28"/>
+          <w:szCs w:val="28"/>
+        </w:rPr>
+      </w:pPr>
+      <w:r>
+        <w:rPr>
+          <w:sz w:val="28"/>
+          <w:szCs w:val="28"/>
+        </w:rPr>
+        <w:t>Static memory allocation ?</w:t>
+      </w:r>
+      <w:bookmarkStart w:id="0" w:name="_GoBack"/>
+      <w:bookmarkEnd w:id="0"/>
     </w:p>
     <w:p>
       <w:pPr>

</xml_diff>

<commit_message>
All done except procedure invocation
</commit_message>
<xml_diff>
--- a/documentation/Next HLA.docx
+++ b/documentation/Next HLA.docx
@@ -855,7 +855,23 @@
           <w:sz w:val="28"/>
           <w:szCs w:val="28"/>
         </w:rPr>
-        <w:t xml:space="preserve">Repeats the code &lt;expression&gt; times. If a variable </w:t>
+        <w:t xml:space="preserve">Repeats the code &lt;expression&gt; times. If a </w:t>
+      </w:r>
+      <w:r>
+        <w:rPr>
+          <w:sz w:val="28"/>
+          <w:szCs w:val="28"/>
+        </w:rPr>
+        <w:t xml:space="preserve">local </w:t>
+      </w:r>
+      <w:bookmarkStart w:id="0" w:name="_GoBack"/>
+      <w:bookmarkEnd w:id="0"/>
+      <w:r>
+        <w:rPr>
+          <w:sz w:val="28"/>
+          <w:szCs w:val="28"/>
+        </w:rPr>
+        <w:t xml:space="preserve">variable </w:t>
       </w:r>
       <w:r>
         <w:rPr>
@@ -1422,8 +1438,6 @@
         </w:rPr>
         <w:t>Passing variable addresses (@xxxx, when @@address it’s just address ?)</w:t>
       </w:r>
-      <w:bookmarkStart w:id="0" w:name="_GoBack"/>
-      <w:bookmarkEnd w:id="0"/>
     </w:p>
     <w:p>
       <w:pPr>

</xml_diff>